<commit_message>
Fix a bug in the InputValidator - boolean checking
</commit_message>
<xml_diff>
--- a/B24 Ex03 TalHarpaz 208754622 ArielIlishayev 207627985.docx
+++ b/B24 Ex03 TalHarpaz 208754622 ArielIlishayev 207627985.docx
@@ -27,8 +27,9 @@
           <w:szCs w:val="28"/>
           <w:u w:val="single"/>
         </w:rPr>
-        <w:t>Tal Harpaz</w:t>
-      </w:r>
+        <w:t xml:space="preserve">Tal </w:t>
+      </w:r>
+      <w:proofErr w:type="gramStart"/>
       <w:r>
         <w:rPr>
           <w:color w:val="2F5496" w:themeColor="accent1" w:themeShade="BF"/>
@@ -36,7 +37,7 @@
           <w:szCs w:val="28"/>
           <w:u w:val="single"/>
         </w:rPr>
-        <w:t xml:space="preserve"> </w:t>
+        <w:t>Harpaz</w:t>
       </w:r>
       <w:r>
         <w:rPr>
@@ -45,7 +46,7 @@
           <w:szCs w:val="28"/>
           <w:u w:val="single"/>
         </w:rPr>
-        <w:t xml:space="preserve">, ID: </w:t>
+        <w:t xml:space="preserve"> </w:t>
       </w:r>
       <w:r>
         <w:rPr>
@@ -54,24 +55,9 @@
           <w:szCs w:val="28"/>
           <w:u w:val="single"/>
         </w:rPr>
-        <w:t>208754622</w:t>
-      </w:r>
-    </w:p>
-    <w:p>
-      <w:pPr>
-        <w:rPr>
-          <w:sz w:val="28"/>
-          <w:szCs w:val="28"/>
-          <w:u w:val="single"/>
-        </w:rPr>
-      </w:pPr>
-      <w:r>
-        <w:rPr>
-          <w:sz w:val="28"/>
-          <w:szCs w:val="28"/>
-        </w:rPr>
-        <w:t xml:space="preserve"> </w:t>
-      </w:r>
+        <w:t>,</w:t>
+      </w:r>
+      <w:proofErr w:type="gramEnd"/>
       <w:r>
         <w:rPr>
           <w:color w:val="2F5496" w:themeColor="accent1" w:themeShade="BF"/>
@@ -79,7 +65,7 @@
           <w:szCs w:val="28"/>
           <w:u w:val="single"/>
         </w:rPr>
-        <w:t xml:space="preserve">Student Name: </w:t>
+        <w:t xml:space="preserve"> ID: </w:t>
       </w:r>
       <w:r>
         <w:rPr>
@@ -88,9 +74,24 @@
           <w:szCs w:val="28"/>
           <w:u w:val="single"/>
         </w:rPr>
-        <w:t xml:space="preserve">Ariel </w:t>
-      </w:r>
-      <w:proofErr w:type="spellStart"/>
+        <w:t>208754622</w:t>
+      </w:r>
+    </w:p>
+    <w:p>
+      <w:pPr>
+        <w:rPr>
+          <w:sz w:val="28"/>
+          <w:szCs w:val="28"/>
+          <w:u w:val="single"/>
+        </w:rPr>
+      </w:pPr>
+      <w:r>
+        <w:rPr>
+          <w:sz w:val="28"/>
+          <w:szCs w:val="28"/>
+        </w:rPr>
+        <w:t xml:space="preserve"> </w:t>
+      </w:r>
       <w:r>
         <w:rPr>
           <w:color w:val="2F5496" w:themeColor="accent1" w:themeShade="BF"/>
@@ -98,9 +99,8 @@
           <w:szCs w:val="28"/>
           <w:u w:val="single"/>
         </w:rPr>
-        <w:t>Ilishayev</w:t>
-      </w:r>
-      <w:proofErr w:type="spellEnd"/>
+        <w:t xml:space="preserve">Student Name: </w:t>
+      </w:r>
       <w:r>
         <w:rPr>
           <w:color w:val="2F5496" w:themeColor="accent1" w:themeShade="BF"/>
@@ -108,8 +108,10 @@
           <w:szCs w:val="28"/>
           <w:u w:val="single"/>
         </w:rPr>
-        <w:t xml:space="preserve"> </w:t>
-      </w:r>
+        <w:t xml:space="preserve">Ariel </w:t>
+      </w:r>
+      <w:proofErr w:type="spellStart"/>
+      <w:proofErr w:type="gramStart"/>
       <w:r>
         <w:rPr>
           <w:color w:val="2F5496" w:themeColor="accent1" w:themeShade="BF"/>
@@ -117,7 +119,36 @@
           <w:szCs w:val="28"/>
           <w:u w:val="single"/>
         </w:rPr>
-        <w:t xml:space="preserve">, ID: </w:t>
+        <w:t>Ilishayev</w:t>
+      </w:r>
+      <w:proofErr w:type="spellEnd"/>
+      <w:r>
+        <w:rPr>
+          <w:color w:val="2F5496" w:themeColor="accent1" w:themeShade="BF"/>
+          <w:sz w:val="28"/>
+          <w:szCs w:val="28"/>
+          <w:u w:val="single"/>
+        </w:rPr>
+        <w:t xml:space="preserve"> </w:t>
+      </w:r>
+      <w:r>
+        <w:rPr>
+          <w:color w:val="2F5496" w:themeColor="accent1" w:themeShade="BF"/>
+          <w:sz w:val="28"/>
+          <w:szCs w:val="28"/>
+          <w:u w:val="single"/>
+        </w:rPr>
+        <w:t>,</w:t>
+      </w:r>
+      <w:proofErr w:type="gramEnd"/>
+      <w:r>
+        <w:rPr>
+          <w:color w:val="2F5496" w:themeColor="accent1" w:themeShade="BF"/>
+          <w:sz w:val="28"/>
+          <w:szCs w:val="28"/>
+          <w:u w:val="single"/>
+        </w:rPr>
+        <w:t xml:space="preserve"> ID: </w:t>
       </w:r>
       <w:r>
         <w:rPr>
@@ -153,12 +184,16 @@
     <w:p>
       <w:pPr>
         <w:rPr>
-          <w:u w:val="single"/>
-        </w:rPr>
-      </w:pPr>
-      <w:proofErr w:type="spellStart"/>
-      <w:r>
-        <w:rPr>
+          <w:b/>
+          <w:bCs/>
+          <w:u w:val="single"/>
+        </w:rPr>
+      </w:pPr>
+      <w:proofErr w:type="spellStart"/>
+      <w:r>
+        <w:rPr>
+          <w:b/>
+          <w:bCs/>
           <w:u w:val="single"/>
         </w:rPr>
         <w:t>GarageLogic</w:t>
@@ -166,6 +201,8 @@
       <w:proofErr w:type="spellEnd"/>
       <w:r>
         <w:rPr>
+          <w:b/>
+          <w:bCs/>
           <w:u w:val="single"/>
         </w:rPr>
         <w:t xml:space="preserve"> interface:</w:t>
@@ -315,10 +352,18 @@
         <w:t xml:space="preserve">. </w:t>
       </w:r>
       <w:r>
-        <w:t>The class also has a fixed number of wheels (2)</w:t>
-      </w:r>
-      <w:r>
-        <w:t xml:space="preserve">, and overrides the same functions like </w:t>
+        <w:t xml:space="preserve">The class </w:t>
+      </w:r>
+      <w:r>
+        <w:t xml:space="preserve">overrides the same functions </w:t>
+      </w:r>
+      <w:proofErr w:type="gramStart"/>
+      <w:r>
+        <w:t>like</w:t>
+      </w:r>
+      <w:proofErr w:type="gramEnd"/>
+      <w:r>
+        <w:t xml:space="preserve"> </w:t>
       </w:r>
       <w:proofErr w:type="spellStart"/>
       <w:r>
@@ -493,7 +538,18 @@
         <w:t>R</w:t>
       </w:r>
       <w:r>
-        <w:t xml:space="preserve">epresents a fuel-powered car with properties like color, number of doors, and a fixed number of wheels. It inherits from </w:t>
+        <w:t xml:space="preserve">epresents a fuel-powered car with properties like </w:t>
+      </w:r>
+      <w:r>
+        <w:t xml:space="preserve">the </w:t>
+      </w:r>
+      <w:proofErr w:type="spellStart"/>
+      <w:r>
+        <w:t>ElectricCar</w:t>
+      </w:r>
+      <w:proofErr w:type="spellEnd"/>
+      <w:r>
+        <w:t xml:space="preserve">. It inherits from </w:t>
       </w:r>
       <w:proofErr w:type="spellStart"/>
       <w:r>
@@ -505,7 +561,59 @@
       </w:r>
       <w:proofErr w:type="spellEnd"/>
       <w:r>
-        <w:t xml:space="preserve"> and overrides methods for refueling, getting field descriptors for user input validation, getting vehicle details, and inflating the wheels to maximum air pressure. It also defines constants for wheel air pressure limits, fuel amount limits, and the default fuel type.</w:t>
+        <w:t xml:space="preserve"> and overrides method for refueling, </w:t>
+      </w:r>
+      <w:r>
+        <w:t xml:space="preserve">overrides the </w:t>
+      </w:r>
+      <w:r>
+        <w:t xml:space="preserve">other </w:t>
+      </w:r>
+      <w:r>
+        <w:t xml:space="preserve">functions like </w:t>
+      </w:r>
+      <w:r>
+        <w:t xml:space="preserve">all </w:t>
+      </w:r>
+      <w:r>
+        <w:t>the other vehicles</w:t>
+      </w:r>
+      <w:r>
+        <w:rPr>
+          <w:sz w:val="20"/>
+          <w:szCs w:val="20"/>
+        </w:rPr>
+        <w:t xml:space="preserve">, </w:t>
+      </w:r>
+      <w:r>
+        <w:rPr>
+          <w:sz w:val="20"/>
+          <w:szCs w:val="20"/>
+        </w:rPr>
+        <w:t xml:space="preserve">defines </w:t>
+      </w:r>
+      <w:proofErr w:type="gramStart"/>
+      <w:r>
+        <w:rPr>
+          <w:sz w:val="20"/>
+          <w:szCs w:val="20"/>
+        </w:rPr>
+        <w:t>it's</w:t>
+      </w:r>
+      <w:proofErr w:type="gramEnd"/>
+      <w:r>
+        <w:rPr>
+          <w:sz w:val="20"/>
+          <w:szCs w:val="20"/>
+        </w:rPr>
+        <w:t xml:space="preserve"> </w:t>
+      </w:r>
+      <w:r>
+        <w:rPr>
+          <w:sz w:val="20"/>
+          <w:szCs w:val="20"/>
+        </w:rPr>
+        <w:t>constants.</w:t>
       </w:r>
     </w:p>
     <w:p>
@@ -562,7 +670,15 @@
       </w:r>
       <w:proofErr w:type="spellEnd"/>
       <w:r>
-        <w:t xml:space="preserve"> class and has properties for license type and engine volume. The class has a fixed number of wheels (2) and overrides the same functions like </w:t>
+        <w:t xml:space="preserve"> class and has properties for license type and engine volume. The class overrides the same functions </w:t>
+      </w:r>
+      <w:proofErr w:type="gramStart"/>
+      <w:r>
+        <w:t>like</w:t>
+      </w:r>
+      <w:proofErr w:type="gramEnd"/>
+      <w:r>
+        <w:t xml:space="preserve"> </w:t>
       </w:r>
       <w:proofErr w:type="spellStart"/>
       <w:r>
@@ -638,7 +754,15 @@
       </w:r>
       <w:proofErr w:type="spellEnd"/>
       <w:r>
-        <w:t xml:space="preserve"> class and has properties for transporting hazardous materials and cargo volume. The class has a fixed number of wheels (12) and overrides the same functions like </w:t>
+        <w:t xml:space="preserve"> class and has properties for transporting hazardous materials and cargo volume. The class overrides the same functions </w:t>
+      </w:r>
+      <w:proofErr w:type="gramStart"/>
+      <w:r>
+        <w:t>like</w:t>
+      </w:r>
+      <w:proofErr w:type="gramEnd"/>
+      <w:r>
+        <w:t xml:space="preserve"> </w:t>
       </w:r>
       <w:proofErr w:type="spellStart"/>
       <w:r>
@@ -757,7 +881,23 @@
           <w:sz w:val="20"/>
           <w:szCs w:val="20"/>
         </w:rPr>
-        <w:t>, has it's energy related abstract function and fields(fuel).</w:t>
+        <w:t xml:space="preserve">, has </w:t>
+      </w:r>
+      <w:proofErr w:type="gramStart"/>
+      <w:r>
+        <w:rPr>
+          <w:sz w:val="20"/>
+          <w:szCs w:val="20"/>
+        </w:rPr>
+        <w:t>it's</w:t>
+      </w:r>
+      <w:proofErr w:type="gramEnd"/>
+      <w:r>
+        <w:rPr>
+          <w:sz w:val="20"/>
+          <w:szCs w:val="20"/>
+        </w:rPr>
+        <w:t xml:space="preserve"> energy related abstract function and fields(fuel).</w:t>
       </w:r>
     </w:p>
     <w:p>
@@ -796,6 +936,12 @@
         </w:rPr>
         <w:t xml:space="preserve"> </w:t>
       </w:r>
+      <w:r>
+        <w:t>M</w:t>
+      </w:r>
+      <w:r>
+        <w:t>anages a collection of vehicles. It has methods to add vehicles, check if the garage is empty or if a specific vehicle is in the garage, get a list of license numbers (optionally filtered by vehicle status), change the status of a vehicle, inflate wheels to maximum pressure, refuel fuel vehicles, charge electric vehicles, and get a specific vehicle by its license number. The class uses a dictionary to store vehicles, with the license number as the key and the vehicle object as the value.</w:t>
+      </w:r>
     </w:p>
     <w:p>
       <w:pPr>
@@ -804,6 +950,334 @@
           <w:ilvl w:val="0"/>
           <w:numId w:val="3"/>
         </w:numPr>
+        <w:rPr>
+          <w:sz w:val="20"/>
+          <w:szCs w:val="20"/>
+          <w:u w:val="single"/>
+        </w:rPr>
+      </w:pPr>
+      <w:proofErr w:type="spellStart"/>
+      <w:r>
+        <w:rPr>
+          <w:sz w:val="20"/>
+          <w:szCs w:val="20"/>
+          <w:u w:val="single"/>
+        </w:rPr>
+        <w:lastRenderedPageBreak/>
+        <w:t>InputValidator</w:t>
+      </w:r>
+      <w:proofErr w:type="spellEnd"/>
+      <w:r>
+        <w:rPr>
+          <w:sz w:val="20"/>
+          <w:szCs w:val="20"/>
+          <w:u w:val="single"/>
+        </w:rPr>
+        <w:t xml:space="preserve"> -</w:t>
+      </w:r>
+      <w:r>
+        <w:rPr>
+          <w:sz w:val="20"/>
+          <w:szCs w:val="20"/>
+        </w:rPr>
+        <w:t xml:space="preserve"> </w:t>
+      </w:r>
+      <w:r>
+        <w:t>A</w:t>
+      </w:r>
+      <w:r>
+        <w:t xml:space="preserve"> static class with various methods for validating user input in different formats</w:t>
+      </w:r>
+      <w:r>
+        <w:rPr>
+          <w:sz w:val="20"/>
+          <w:szCs w:val="20"/>
+        </w:rPr>
+        <w:t>.</w:t>
+      </w:r>
+    </w:p>
+    <w:p>
+      <w:pPr>
+        <w:pStyle w:val="a3"/>
+        <w:numPr>
+          <w:ilvl w:val="0"/>
+          <w:numId w:val="3"/>
+        </w:numPr>
+        <w:rPr>
+          <w:sz w:val="20"/>
+          <w:szCs w:val="20"/>
+          <w:u w:val="single"/>
+        </w:rPr>
+      </w:pPr>
+      <w:proofErr w:type="spellStart"/>
+      <w:r>
+        <w:rPr>
+          <w:sz w:val="20"/>
+          <w:szCs w:val="20"/>
+          <w:u w:val="single"/>
+        </w:rPr>
+        <w:t>ValueOutOfRangeException</w:t>
+      </w:r>
+      <w:proofErr w:type="spellEnd"/>
+      <w:r>
+        <w:rPr>
+          <w:sz w:val="20"/>
+          <w:szCs w:val="20"/>
+          <w:u w:val="single"/>
+        </w:rPr>
+        <w:t xml:space="preserve"> -</w:t>
+      </w:r>
+      <w:r>
+        <w:rPr>
+          <w:sz w:val="20"/>
+          <w:szCs w:val="20"/>
+        </w:rPr>
+        <w:t xml:space="preserve"> </w:t>
+      </w:r>
+      <w:r>
+        <w:t>A</w:t>
+      </w:r>
+      <w:r>
+        <w:t xml:space="preserve"> custom exception class that is thrown when a value is outside of a specified range</w:t>
+      </w:r>
+      <w:r>
+        <w:rPr>
+          <w:sz w:val="20"/>
+          <w:szCs w:val="20"/>
+        </w:rPr>
+        <w:t>.</w:t>
+      </w:r>
+    </w:p>
+    <w:p>
+      <w:pPr>
+        <w:pStyle w:val="a3"/>
+        <w:numPr>
+          <w:ilvl w:val="0"/>
+          <w:numId w:val="3"/>
+        </w:numPr>
+        <w:rPr>
+          <w:sz w:val="20"/>
+          <w:szCs w:val="20"/>
+          <w:u w:val="single"/>
+        </w:rPr>
+      </w:pPr>
+      <w:r>
+        <w:rPr>
+          <w:sz w:val="20"/>
+          <w:szCs w:val="20"/>
+          <w:u w:val="single"/>
+        </w:rPr>
+        <w:t>Vehicle</w:t>
+      </w:r>
+      <w:r>
+        <w:rPr>
+          <w:sz w:val="20"/>
+          <w:szCs w:val="20"/>
+          <w:u w:val="single"/>
+        </w:rPr>
+        <w:t xml:space="preserve"> -</w:t>
+      </w:r>
+      <w:r>
+        <w:rPr>
+          <w:sz w:val="20"/>
+          <w:szCs w:val="20"/>
+        </w:rPr>
+        <w:t xml:space="preserve"> </w:t>
+      </w:r>
+      <w:r>
+        <w:t>A</w:t>
+      </w:r>
+      <w:r>
+        <w:t xml:space="preserve">n abstract class that serves as the base for representing vehicles in </w:t>
+      </w:r>
+      <w:r>
+        <w:t>the</w:t>
+      </w:r>
+      <w:r>
+        <w:t xml:space="preserve"> garage</w:t>
+      </w:r>
+      <w:r>
+        <w:t>.</w:t>
+      </w:r>
+      <w:r>
+        <w:t xml:space="preserve"> It contains properties for the </w:t>
+      </w:r>
+      <w:proofErr w:type="gramStart"/>
+      <w:r>
+        <w:t>model</w:t>
+      </w:r>
+      <w:proofErr w:type="gramEnd"/>
+      <w:r>
+        <w:t xml:space="preserve"> name, license number, wheels, and owner details. It also has an abstract method </w:t>
+      </w:r>
+      <w:proofErr w:type="spellStart"/>
+      <w:r>
+        <w:rPr>
+          <w:rStyle w:val="HTMLCode"/>
+          <w:rFonts w:eastAsiaTheme="minorHAnsi"/>
+        </w:rPr>
+        <w:t>InflateWheelsToMax</w:t>
+      </w:r>
+      <w:proofErr w:type="spellEnd"/>
+      <w:r>
+        <w:t xml:space="preserve"> which is implemented by derived classes to inflate the tires of the vehicle.</w:t>
+      </w:r>
+    </w:p>
+    <w:p>
+      <w:pPr>
+        <w:pStyle w:val="a3"/>
+        <w:numPr>
+          <w:ilvl w:val="0"/>
+          <w:numId w:val="3"/>
+        </w:numPr>
+        <w:rPr>
+          <w:sz w:val="20"/>
+          <w:szCs w:val="20"/>
+          <w:u w:val="single"/>
+        </w:rPr>
+      </w:pPr>
+      <w:proofErr w:type="spellStart"/>
+      <w:r>
+        <w:rPr>
+          <w:sz w:val="20"/>
+          <w:szCs w:val="20"/>
+          <w:u w:val="single"/>
+        </w:rPr>
+        <w:t>VehicleBuilder</w:t>
+      </w:r>
+      <w:proofErr w:type="spellEnd"/>
+      <w:r>
+        <w:rPr>
+          <w:sz w:val="20"/>
+          <w:szCs w:val="20"/>
+          <w:u w:val="single"/>
+        </w:rPr>
+        <w:t xml:space="preserve"> -</w:t>
+      </w:r>
+      <w:r>
+        <w:rPr>
+          <w:sz w:val="20"/>
+          <w:szCs w:val="20"/>
+        </w:rPr>
+        <w:t xml:space="preserve"> </w:t>
+      </w:r>
+      <w:r>
+        <w:t>A</w:t>
+      </w:r>
+      <w:r>
+        <w:t xml:space="preserve"> static class that provides functionality for creating different types of vehicle objects in the. It uses a dictionary </w:t>
+      </w:r>
+      <w:proofErr w:type="spellStart"/>
+      <w:r>
+        <w:rPr>
+          <w:rStyle w:val="HTMLCode"/>
+          <w:rFonts w:eastAsiaTheme="minorHAnsi"/>
+        </w:rPr>
+        <w:t>VehicleCreators</w:t>
+      </w:r>
+      <w:proofErr w:type="spellEnd"/>
+      <w:r>
+        <w:t xml:space="preserve"> that maps each vehicle type (</w:t>
+      </w:r>
+      <w:proofErr w:type="spellStart"/>
+      <w:r>
+        <w:rPr>
+          <w:rStyle w:val="HTMLCode"/>
+          <w:rFonts w:eastAsiaTheme="minorHAnsi"/>
+        </w:rPr>
+        <w:t>eVehicleType</w:t>
+      </w:r>
+      <w:proofErr w:type="spellEnd"/>
+      <w:r>
+        <w:t>) to a function that creates an instance of the corresponding vehicle class.</w:t>
+      </w:r>
+    </w:p>
+    <w:p>
+      <w:pPr>
+        <w:pStyle w:val="a3"/>
+        <w:numPr>
+          <w:ilvl w:val="0"/>
+          <w:numId w:val="3"/>
+        </w:numPr>
+        <w:rPr>
+          <w:sz w:val="20"/>
+          <w:szCs w:val="20"/>
+          <w:u w:val="single"/>
+        </w:rPr>
+      </w:pPr>
+      <w:r>
+        <w:rPr>
+          <w:sz w:val="20"/>
+          <w:szCs w:val="20"/>
+          <w:u w:val="single"/>
+        </w:rPr>
+        <w:t>Wheel</w:t>
+      </w:r>
+      <w:r>
+        <w:rPr>
+          <w:sz w:val="20"/>
+          <w:szCs w:val="20"/>
+          <w:u w:val="single"/>
+        </w:rPr>
+        <w:t xml:space="preserve"> -</w:t>
+      </w:r>
+      <w:r>
+        <w:rPr>
+          <w:sz w:val="20"/>
+          <w:szCs w:val="20"/>
+        </w:rPr>
+        <w:t xml:space="preserve"> </w:t>
+      </w:r>
+      <w:r>
+        <w:t>R</w:t>
+      </w:r>
+      <w:r>
+        <w:t xml:space="preserve">epresents a vehicle wheel in the. It has properties for the wheel's manufacturer name, current air pressure, and maximum air pressure. The class provides a method </w:t>
+      </w:r>
+      <w:r>
+        <w:rPr>
+          <w:rStyle w:val="HTMLCode"/>
+          <w:rFonts w:eastAsiaTheme="minorHAnsi"/>
+        </w:rPr>
+        <w:t>Inflate</w:t>
+      </w:r>
+      <w:r>
+        <w:t xml:space="preserve"> to increase the wheel's air pressure by a specified amount, ensuring that the new pressure does not exceed the maximum allowed value. It also overrides the </w:t>
+      </w:r>
+      <w:proofErr w:type="spellStart"/>
+      <w:r>
+        <w:rPr>
+          <w:rStyle w:val="HTMLCode"/>
+          <w:rFonts w:eastAsiaTheme="minorHAnsi"/>
+        </w:rPr>
+        <w:t>ToString</w:t>
+      </w:r>
+      <w:proofErr w:type="spellEnd"/>
+      <w:r>
+        <w:t xml:space="preserve"> method</w:t>
+      </w:r>
+      <w:r>
+        <w:rPr>
+          <w:sz w:val="20"/>
+          <w:szCs w:val="20"/>
+          <w:u w:val="single"/>
+        </w:rPr>
+        <w:t>.</w:t>
+      </w:r>
+    </w:p>
+    <w:p>
+      <w:pPr>
+        <w:pStyle w:val="a3"/>
+        <w:rPr>
+          <w:sz w:val="20"/>
+          <w:szCs w:val="20"/>
+          <w:u w:val="single"/>
+        </w:rPr>
+      </w:pPr>
+    </w:p>
+    <w:p>
+      <w:pPr>
+        <w:pStyle w:val="a3"/>
       </w:pPr>
       <w:r>
         <w:t>Enums:</w:t>
@@ -838,7 +1312,15 @@
         <w:t xml:space="preserve"> </w:t>
       </w:r>
       <w:r>
-        <w:t>A Enum which represents the options of colors for a car vehicle(Fuel and Electric). The options are: Yellow, White, Red, Black</w:t>
+        <w:t xml:space="preserve">A Enum which represents the options of colors for a car </w:t>
+      </w:r>
+      <w:proofErr w:type="gramStart"/>
+      <w:r>
+        <w:t>vehicle(</w:t>
+      </w:r>
+      <w:proofErr w:type="gramEnd"/>
+      <w:r>
+        <w:t>Fuel and Electric). The options are: Yellow, White, Red, Black</w:t>
       </w:r>
     </w:p>
     <w:p>
@@ -857,7 +1339,6 @@
         <w:rPr>
           <w:u w:val="single"/>
         </w:rPr>
-        <w:lastRenderedPageBreak/>
         <w:t>e</w:t>
       </w:r>
       <w:r>
@@ -892,7 +1373,15 @@
         <w:t xml:space="preserve">f number of doors </w:t>
       </w:r>
       <w:r>
-        <w:t xml:space="preserve">for a car vehicle(Fuel and Electric). The options are: </w:t>
+        <w:t xml:space="preserve">for a car </w:t>
+      </w:r>
+      <w:proofErr w:type="gramStart"/>
+      <w:r>
+        <w:t>vehicle(</w:t>
+      </w:r>
+      <w:proofErr w:type="gramEnd"/>
+      <w:r>
+        <w:t xml:space="preserve">Fuel and Electric). The options are: </w:t>
       </w:r>
       <w:r>
         <w:t>Two</w:t>
@@ -966,7 +1455,23 @@
         <w:t xml:space="preserve">a </w:t>
       </w:r>
       <w:r>
-        <w:t xml:space="preserve">fuel type – Relevant only for the fuel vehicles(Car, motorcycle and truck). The options are: Soler, Ocatn95, Octan96, Octan98. A fuel car has </w:t>
+        <w:t xml:space="preserve">fuel type – Relevant only for the fuel </w:t>
+      </w:r>
+      <w:proofErr w:type="gramStart"/>
+      <w:r>
+        <w:t>vehicles(</w:t>
+      </w:r>
+      <w:proofErr w:type="gramEnd"/>
+      <w:r>
+        <w:t xml:space="preserve">Car, motorcycle and truck). The options </w:t>
+      </w:r>
+      <w:proofErr w:type="gramStart"/>
+      <w:r>
+        <w:t>are:</w:t>
+      </w:r>
+      <w:proofErr w:type="gramEnd"/>
+      <w:r>
+        <w:t xml:space="preserve"> Soler, Ocatn95, Octan96, Octan98. A fuel car has </w:t>
       </w:r>
       <w:r>
         <w:rPr>
@@ -987,9 +1492,11 @@
       <w:r>
         <w:t xml:space="preserve"> has </w:t>
       </w:r>
+      <w:proofErr w:type="gramStart"/>
       <w:r>
         <w:t>Octan98</w:t>
       </w:r>
+      <w:proofErr w:type="gramEnd"/>
       <w:r>
         <w:t xml:space="preserve"> and a truck has Soler.</w:t>
       </w:r>
@@ -1029,13 +1536,24 @@
         <w:rPr>
           <w:u w:val="single"/>
         </w:rPr>
-        <w:t xml:space="preserve"> –</w:t>
+        <w:t xml:space="preserve"> </w:t>
+      </w:r>
+      <w:proofErr w:type="gramStart"/>
+      <w:r>
+        <w:rPr>
+          <w:u w:val="single"/>
+        </w:rPr>
+        <w:t>–</w:t>
       </w:r>
       <w:r>
         <w:t xml:space="preserve">  </w:t>
       </w:r>
       <w:r>
-        <w:t>A Enum which represents</w:t>
+        <w:t>A</w:t>
+      </w:r>
+      <w:proofErr w:type="gramEnd"/>
+      <w:r>
+        <w:t xml:space="preserve"> Enum which represents</w:t>
       </w:r>
       <w:r>
         <w:t xml:space="preserve"> </w:t>
@@ -1056,7 +1574,15 @@
         <w:t xml:space="preserve">Relevant only for the </w:t>
       </w:r>
       <w:r>
-        <w:t>motorcycles(fuel and electric). The options are: A, A1, AA, B1.</w:t>
+        <w:t xml:space="preserve">motorcycles(fuel and electric). The options </w:t>
+      </w:r>
+      <w:proofErr w:type="gramStart"/>
+      <w:r>
+        <w:t>are:</w:t>
+      </w:r>
+      <w:proofErr w:type="gramEnd"/>
+      <w:r>
+        <w:t xml:space="preserve"> A, A1, AA, B1.</w:t>
       </w:r>
     </w:p>
     <w:p>
@@ -1082,10 +1608,21 @@
         <w:rPr>
           <w:u w:val="single"/>
         </w:rPr>
-        <w:t xml:space="preserve"> –</w:t>
-      </w:r>
-      <w:r>
-        <w:t xml:space="preserve">  A Enum which represents</w:t>
+        <w:t xml:space="preserve"> </w:t>
+      </w:r>
+      <w:proofErr w:type="gramStart"/>
+      <w:r>
+        <w:rPr>
+          <w:u w:val="single"/>
+        </w:rPr>
+        <w:t>–</w:t>
+      </w:r>
+      <w:r>
+        <w:t xml:space="preserve">  A</w:t>
+      </w:r>
+      <w:proofErr w:type="gramEnd"/>
+      <w:r>
+        <w:t xml:space="preserve"> Enum which represents</w:t>
       </w:r>
       <w:r>
         <w:t xml:space="preserve"> </w:t>
@@ -1160,10 +1697,21 @@
         <w:rPr>
           <w:u w:val="single"/>
         </w:rPr>
-        <w:t xml:space="preserve"> –</w:t>
-      </w:r>
-      <w:r>
-        <w:t xml:space="preserve">  A Enum which represents</w:t>
+        <w:t xml:space="preserve"> </w:t>
+      </w:r>
+      <w:proofErr w:type="gramStart"/>
+      <w:r>
+        <w:rPr>
+          <w:u w:val="single"/>
+        </w:rPr>
+        <w:t>–</w:t>
+      </w:r>
+      <w:r>
+        <w:t xml:space="preserve">  A</w:t>
+      </w:r>
+      <w:proofErr w:type="gramEnd"/>
+      <w:r>
+        <w:t xml:space="preserve"> Enum which represents</w:t>
       </w:r>
       <w:r>
         <w:t xml:space="preserve"> </w:t>
@@ -1231,6 +1779,293 @@
       </w:r>
       <w:r>
         <w:t xml:space="preserve"> </w:t>
+      </w:r>
+    </w:p>
+    <w:p>
+      <w:pPr>
+        <w:pStyle w:val="a3"/>
+        <w:rPr>
+          <w:u w:val="single"/>
+        </w:rPr>
+      </w:pPr>
+    </w:p>
+    <w:p>
+      <w:pPr>
+        <w:pStyle w:val="a3"/>
+        <w:rPr>
+          <w:b/>
+          <w:bCs/>
+          <w:u w:val="single"/>
+        </w:rPr>
+      </w:pPr>
+      <w:proofErr w:type="spellStart"/>
+      <w:r>
+        <w:rPr>
+          <w:b/>
+          <w:bCs/>
+          <w:u w:val="single"/>
+        </w:rPr>
+        <w:t>ConsoleUI</w:t>
+      </w:r>
+      <w:proofErr w:type="spellEnd"/>
+      <w:r>
+        <w:rPr>
+          <w:b/>
+          <w:bCs/>
+          <w:u w:val="single"/>
+        </w:rPr>
+        <w:t xml:space="preserve"> interface:</w:t>
+      </w:r>
+    </w:p>
+    <w:p>
+      <w:pPr>
+        <w:pStyle w:val="a3"/>
+        <w:rPr>
+          <w:b/>
+          <w:bCs/>
+          <w:u w:val="single"/>
+        </w:rPr>
+      </w:pPr>
+    </w:p>
+    <w:p>
+      <w:pPr>
+        <w:pStyle w:val="a3"/>
+      </w:pPr>
+      <w:r>
+        <w:t>Classes:</w:t>
+      </w:r>
+    </w:p>
+    <w:p>
+      <w:pPr>
+        <w:pStyle w:val="a3"/>
+        <w:numPr>
+          <w:ilvl w:val="0"/>
+          <w:numId w:val="4"/>
+        </w:numPr>
+      </w:pPr>
+      <w:r>
+        <w:rPr>
+          <w:sz w:val="20"/>
+          <w:szCs w:val="20"/>
+          <w:u w:val="single"/>
+        </w:rPr>
+        <w:t>UI -</w:t>
+      </w:r>
+      <w:r>
+        <w:rPr>
+          <w:sz w:val="20"/>
+          <w:szCs w:val="20"/>
+        </w:rPr>
+        <w:t xml:space="preserve"> </w:t>
+      </w:r>
+      <w:r>
+        <w:t>P</w:t>
+      </w:r>
+      <w:r>
+        <w:t xml:space="preserve">rovides a console-based user interface for managing vehicles in a garage. It allows the user to add a new vehicle, list vehicles based on their status, change the status of a vehicle, inflate tires to the recommended pressure, fuel vehicles, charge electric vehicles, and display vehicle details. The class utilizes the </w:t>
+      </w:r>
+      <w:proofErr w:type="spellStart"/>
+      <w:r>
+        <w:rPr>
+          <w:rStyle w:val="HTMLCode"/>
+          <w:rFonts w:eastAsiaTheme="minorHAnsi"/>
+        </w:rPr>
+        <w:t>VehicleBuilder</w:t>
+      </w:r>
+      <w:proofErr w:type="spellEnd"/>
+      <w:r>
+        <w:t xml:space="preserve"> component to instantiate new vehicles based on their type. The class interacts with the </w:t>
+      </w:r>
+      <w:r>
+        <w:rPr>
+          <w:rStyle w:val="HTMLCode"/>
+          <w:rFonts w:eastAsiaTheme="minorHAnsi"/>
+        </w:rPr>
+        <w:t>Garage</w:t>
+      </w:r>
+      <w:r>
+        <w:t xml:space="preserve"> class.</w:t>
+      </w:r>
+    </w:p>
+    <w:p>
+      <w:pPr>
+        <w:pStyle w:val="a3"/>
+        <w:numPr>
+          <w:ilvl w:val="0"/>
+          <w:numId w:val="4"/>
+        </w:numPr>
+      </w:pPr>
+      <w:r>
+        <w:rPr>
+          <w:sz w:val="20"/>
+          <w:szCs w:val="20"/>
+          <w:u w:val="single"/>
+        </w:rPr>
+        <w:lastRenderedPageBreak/>
+        <w:t>Program -</w:t>
+      </w:r>
+      <w:r>
+        <w:rPr>
+          <w:u w:val="single"/>
+        </w:rPr>
+        <w:t xml:space="preserve"> </w:t>
+      </w:r>
+      <w:r>
+        <w:t>S</w:t>
+      </w:r>
+      <w:r>
+        <w:t>erves as the main entry point for executing the console-based garage management application.</w:t>
+      </w:r>
+    </w:p>
+    <w:p>
+      <w:pPr>
+        <w:pStyle w:val="a3"/>
+        <w:ind w:left="1080"/>
+        <w:rPr>
+          <w:sz w:val="20"/>
+          <w:szCs w:val="20"/>
+          <w:u w:val="single"/>
+        </w:rPr>
+      </w:pPr>
+    </w:p>
+    <w:p>
+      <w:pPr>
+        <w:pStyle w:val="a3"/>
+        <w:ind w:left="1080"/>
+        <w:rPr>
+          <w:sz w:val="20"/>
+          <w:szCs w:val="20"/>
+          <w:u w:val="single"/>
+        </w:rPr>
+      </w:pPr>
+    </w:p>
+    <w:p>
+      <w:pPr>
+        <w:pStyle w:val="a3"/>
+        <w:ind w:left="1080"/>
+        <w:rPr>
+          <w:sz w:val="20"/>
+          <w:szCs w:val="20"/>
+          <w:u w:val="single"/>
+        </w:rPr>
+      </w:pPr>
+    </w:p>
+    <w:p>
+      <w:pPr>
+        <w:pStyle w:val="a3"/>
+        <w:ind w:left="1080"/>
+        <w:rPr>
+          <w:b/>
+          <w:bCs/>
+          <w:sz w:val="24"/>
+          <w:szCs w:val="24"/>
+          <w:u w:val="single"/>
+        </w:rPr>
+      </w:pPr>
+      <w:r>
+        <w:rPr>
+          <w:b/>
+          <w:bCs/>
+          <w:sz w:val="24"/>
+          <w:szCs w:val="24"/>
+          <w:u w:val="single"/>
+        </w:rPr>
+        <w:t>Inheritance diagram</w:t>
+      </w:r>
+      <w:r>
+        <w:rPr>
+          <w:b/>
+          <w:bCs/>
+          <w:sz w:val="24"/>
+          <w:szCs w:val="24"/>
+          <w:u w:val="single"/>
+        </w:rPr>
+        <w:t>:</w:t>
+      </w:r>
+    </w:p>
+    <w:p>
+      <w:pPr>
+        <w:pStyle w:val="a3"/>
+        <w:ind w:left="1080"/>
+        <w:rPr>
+          <w:b/>
+          <w:bCs/>
+          <w:sz w:val="24"/>
+          <w:szCs w:val="24"/>
+          <w:u w:val="single"/>
+          <w:rtl/>
+        </w:rPr>
+      </w:pPr>
+    </w:p>
+    <w:p>
+      <w:pPr>
+        <w:pStyle w:val="a3"/>
+        <w:rPr>
+          <w:sz w:val="20"/>
+          <w:szCs w:val="20"/>
+          <w:u w:val="single"/>
+        </w:rPr>
+      </w:pPr>
+    </w:p>
+    <w:p>
+      <w:pPr>
+        <w:pStyle w:val="a3"/>
+        <w:rPr>
+          <w:u w:val="single"/>
+        </w:rPr>
+      </w:pPr>
+      <w:r>
+        <w:rPr>
+          <w:noProof/>
+        </w:rPr>
+        <w:drawing>
+          <wp:inline distT="0" distB="0" distL="0" distR="0" wp14:anchorId="0185A7AA" wp14:editId="7092EA7E">
+            <wp:extent cx="5486400" cy="6558915"/>
+            <wp:effectExtent l="0" t="0" r="0" b="0"/>
+            <wp:docPr id="10162428" name="תמונה 1"/>
+            <wp:cNvGraphicFramePr>
+              <a:graphicFrameLocks xmlns:a="http://schemas.openxmlformats.org/drawingml/2006/main" noChangeAspect="1"/>
+            </wp:cNvGraphicFramePr>
+            <a:graphic xmlns:a="http://schemas.openxmlformats.org/drawingml/2006/main">
+              <a:graphicData uri="http://schemas.openxmlformats.org/drawingml/2006/picture">
+                <pic:pic xmlns:pic="http://schemas.openxmlformats.org/drawingml/2006/picture">
+                  <pic:nvPicPr>
+                    <pic:cNvPr id="0" name="Picture 1"/>
+                    <pic:cNvPicPr>
+                      <a:picLocks noChangeAspect="1" noChangeArrowheads="1"/>
+                    </pic:cNvPicPr>
+                  </pic:nvPicPr>
+                  <pic:blipFill>
+                    <a:blip r:embed="rId5" cstate="print">
+                      <a:extLst>
+                        <a:ext uri="{28A0092B-C50C-407E-A947-70E740481C1C}">
+                          <a14:useLocalDpi xmlns:a14="http://schemas.microsoft.com/office/drawing/2010/main" val="0"/>
+                        </a:ext>
+                      </a:extLst>
+                    </a:blip>
+                    <a:srcRect/>
+                    <a:stretch>
+                      <a:fillRect/>
+                    </a:stretch>
+                  </pic:blipFill>
+                  <pic:spPr bwMode="auto">
+                    <a:xfrm>
+                      <a:off x="0" y="0"/>
+                      <a:ext cx="5486400" cy="6558915"/>
+                    </a:xfrm>
+                    <a:prstGeom prst="rect">
+                      <a:avLst/>
+                    </a:prstGeom>
+                    <a:noFill/>
+                    <a:ln>
+                      <a:noFill/>
+                    </a:ln>
+                  </pic:spPr>
+                </pic:pic>
+              </a:graphicData>
+            </a:graphic>
+          </wp:inline>
+        </w:drawing>
       </w:r>
     </w:p>
     <w:sectPr>
@@ -1246,6 +2081,95 @@
 <file path=word/numbering.xml><?xml version="1.0" encoding="utf-8"?>
 <w:numbering xmlns:wpc="http://schemas.microsoft.com/office/word/2010/wordprocessingCanvas" xmlns:cx="http://schemas.microsoft.com/office/drawing/2014/chartex" xmlns:cx1="http://schemas.microsoft.com/office/drawing/2015/9/8/chartex" xmlns:cx2="http://schemas.microsoft.com/office/drawing/2015/10/21/chartex" xmlns:cx3="http://schemas.microsoft.com/office/drawing/2016/5/9/chartex" xmlns:cx4="http://schemas.microsoft.com/office/drawing/2016/5/10/chartex" xmlns:cx5="http://schemas.microsoft.com/office/drawing/2016/5/11/chartex" xmlns:cx6="http://schemas.microsoft.com/office/drawing/2016/5/12/chartex" xmlns:cx7="http://schemas.microsoft.com/office/drawing/2016/5/13/chartex" xmlns:cx8="http://schemas.microsoft.com/office/drawing/2016/5/14/chartex" xmlns:mc="http://schemas.openxmlformats.org/markup-compatibility/2006" xmlns:aink="http://schemas.microsoft.com/office/drawing/2016/ink" xmlns:am3d="http://schemas.microsoft.com/office/drawing/2017/model3d" xmlns:o="urn:schemas-microsoft-com:office:office" xmlns:oel="http://schemas.microsoft.com/office/2019/extlst" xmlns:r="http://schemas.openxmlformats.org/officeDocument/2006/relationships" xmlns:m="http://schemas.openxmlformats.org/officeDocument/2006/math" xmlns:v="urn:schemas-microsoft-com:vml" xmlns:wp14="http://schemas.microsoft.com/office/word/2010/wordprocessingDrawing" xmlns:wp="http://schemas.openxmlformats.org/drawingml/2006/wordprocessingDrawing" xmlns:w10="urn:schemas-microsoft-com:office:word" xmlns:w="http://schemas.openxmlformats.org/wordprocessingml/2006/main" xmlns:w14="http://schemas.microsoft.com/office/word/2010/wordml" xmlns:w15="http://schemas.microsoft.com/office/word/2012/wordml" xmlns:w16cex="http://schemas.microsoft.com/office/word/2018/wordml/cex" xmlns:w16cid="http://schemas.microsoft.com/office/word/2016/wordml/cid" xmlns:w16="http://schemas.microsoft.com/office/word/2018/wordml" xmlns:w16du="http://schemas.microsoft.com/office/word/2023/wordml/word16du" xmlns:w16sdtdh="http://schemas.microsoft.com/office/word/2020/wordml/sdtdatahash" xmlns:w16se="http://schemas.microsoft.com/office/word/2015/wordml/symex" xmlns:wpg="http://schemas.microsoft.com/office/word/2010/wordprocessingGroup" xmlns:wpi="http://schemas.microsoft.com/office/word/2010/wordprocessingInk" xmlns:wne="http://schemas.microsoft.com/office/word/2006/wordml" xmlns:wps="http://schemas.microsoft.com/office/word/2010/wordprocessingShape" mc:Ignorable="w14 w15 w16se w16cid w16 w16cex w16sdtdh w16du wp14">
   <w:abstractNum w:abstractNumId="0" w15:restartNumberingAfterBreak="0">
+    <w:nsid w:val="0A5F0D8B"/>
+    <w:multiLevelType w:val="hybridMultilevel"/>
+    <w:tmpl w:val="A92C9F36"/>
+    <w:lvl w:ilvl="0" w:tplc="846A69F8">
+      <w:start w:val="1"/>
+      <w:numFmt w:val="decimal"/>
+      <w:lvlText w:val="%1."/>
+      <w:lvlJc w:val="left"/>
+      <w:pPr>
+        <w:ind w:left="1080" w:hanging="360"/>
+      </w:pPr>
+      <w:rPr>
+        <w:rFonts w:hint="default"/>
+      </w:rPr>
+    </w:lvl>
+    <w:lvl w:ilvl="1" w:tplc="04090019" w:tentative="1">
+      <w:start w:val="1"/>
+      <w:numFmt w:val="lowerLetter"/>
+      <w:lvlText w:val="%2."/>
+      <w:lvlJc w:val="left"/>
+      <w:pPr>
+        <w:ind w:left="1800" w:hanging="360"/>
+      </w:pPr>
+    </w:lvl>
+    <w:lvl w:ilvl="2" w:tplc="0409001B" w:tentative="1">
+      <w:start w:val="1"/>
+      <w:numFmt w:val="lowerRoman"/>
+      <w:lvlText w:val="%3."/>
+      <w:lvlJc w:val="right"/>
+      <w:pPr>
+        <w:ind w:left="2520" w:hanging="180"/>
+      </w:pPr>
+    </w:lvl>
+    <w:lvl w:ilvl="3" w:tplc="0409000F" w:tentative="1">
+      <w:start w:val="1"/>
+      <w:numFmt w:val="decimal"/>
+      <w:lvlText w:val="%4."/>
+      <w:lvlJc w:val="left"/>
+      <w:pPr>
+        <w:ind w:left="3240" w:hanging="360"/>
+      </w:pPr>
+    </w:lvl>
+    <w:lvl w:ilvl="4" w:tplc="04090019" w:tentative="1">
+      <w:start w:val="1"/>
+      <w:numFmt w:val="lowerLetter"/>
+      <w:lvlText w:val="%5."/>
+      <w:lvlJc w:val="left"/>
+      <w:pPr>
+        <w:ind w:left="3960" w:hanging="360"/>
+      </w:pPr>
+    </w:lvl>
+    <w:lvl w:ilvl="5" w:tplc="0409001B" w:tentative="1">
+      <w:start w:val="1"/>
+      <w:numFmt w:val="lowerRoman"/>
+      <w:lvlText w:val="%6."/>
+      <w:lvlJc w:val="right"/>
+      <w:pPr>
+        <w:ind w:left="4680" w:hanging="180"/>
+      </w:pPr>
+    </w:lvl>
+    <w:lvl w:ilvl="6" w:tplc="0409000F" w:tentative="1">
+      <w:start w:val="1"/>
+      <w:numFmt w:val="decimal"/>
+      <w:lvlText w:val="%7."/>
+      <w:lvlJc w:val="left"/>
+      <w:pPr>
+        <w:ind w:left="5400" w:hanging="360"/>
+      </w:pPr>
+    </w:lvl>
+    <w:lvl w:ilvl="7" w:tplc="04090019" w:tentative="1">
+      <w:start w:val="1"/>
+      <w:numFmt w:val="lowerLetter"/>
+      <w:lvlText w:val="%8."/>
+      <w:lvlJc w:val="left"/>
+      <w:pPr>
+        <w:ind w:left="6120" w:hanging="360"/>
+      </w:pPr>
+    </w:lvl>
+    <w:lvl w:ilvl="8" w:tplc="0409001B" w:tentative="1">
+      <w:start w:val="1"/>
+      <w:numFmt w:val="lowerRoman"/>
+      <w:lvlText w:val="%9."/>
+      <w:lvlJc w:val="right"/>
+      <w:pPr>
+        <w:ind w:left="6840" w:hanging="180"/>
+      </w:pPr>
+    </w:lvl>
+  </w:abstractNum>
+  <w:abstractNum w:abstractNumId="1" w15:restartNumberingAfterBreak="0">
     <w:nsid w:val="384E5427"/>
     <w:multiLevelType w:val="hybridMultilevel"/>
     <w:tmpl w:val="0840C52A"/>
@@ -1334,7 +2258,7 @@
       </w:pPr>
     </w:lvl>
   </w:abstractNum>
-  <w:abstractNum w:abstractNumId="1" w15:restartNumberingAfterBreak="0">
+  <w:abstractNum w:abstractNumId="2" w15:restartNumberingAfterBreak="0">
     <w:nsid w:val="63865E57"/>
     <w:multiLevelType w:val="hybridMultilevel"/>
     <w:tmpl w:val="6A8AC176"/>
@@ -1423,7 +2347,7 @@
       </w:pPr>
     </w:lvl>
   </w:abstractNum>
-  <w:abstractNum w:abstractNumId="2" w15:restartNumberingAfterBreak="0">
+  <w:abstractNum w:abstractNumId="3" w15:restartNumberingAfterBreak="0">
     <w:nsid w:val="7D9F1FD8"/>
     <w:multiLevelType w:val="hybridMultilevel"/>
     <w:tmpl w:val="CADABFD2"/>
@@ -1513,13 +2437,16 @@
     </w:lvl>
   </w:abstractNum>
   <w:num w:numId="1" w16cid:durableId="973410938">
-    <w:abstractNumId w:val="0"/>
+    <w:abstractNumId w:val="1"/>
   </w:num>
   <w:num w:numId="2" w16cid:durableId="1110199273">
+    <w:abstractNumId w:val="3"/>
+  </w:num>
+  <w:num w:numId="3" w16cid:durableId="1985163391">
     <w:abstractNumId w:val="2"/>
   </w:num>
-  <w:num w:numId="3" w16cid:durableId="1985163391">
-    <w:abstractNumId w:val="1"/>
+  <w:num w:numId="4" w16cid:durableId="702170901">
+    <w:abstractNumId w:val="0"/>
   </w:num>
 </w:numbering>
 </file>

</xml_diff>